<commit_message>
grado 11 - varios
primera version esqueleto guon 08, ajustes de edición para títulos,
evaluación, recorte al guion 09 para traslado al 08. Minucias varias que
quitan mucho tiempo
</commit_message>
<xml_diff>
--- a/fuentes/contenidos/grado11/Fechas de finalización de tareas.docx
+++ b/fuentes/contenidos/grado11/Fechas de finalización de tareas.docx
@@ -180,187 +180,200 @@
           </w:tcPr>
           <w:p>
             <w:r>
-              <w:t xml:space="preserve">Aún no recibido. Se espera para el </w:t>
-            </w:r>
-            <w:r>
-              <w:t xml:space="preserve"> </w:t>
-            </w:r>
-            <w:r>
-              <w:t>14 abril</w:t>
-            </w:r>
-          </w:p>
-          <w:p/>
-        </w:tc>
-      </w:tr>
-      <w:tr>
-        <w:tc>
-          <w:tcPr>
-            <w:tcW w:w="1765" w:type="dxa"/>
-          </w:tcPr>
-          <w:p>
-            <w:pPr>
-              <w:rPr>
-                <w:b/>
-              </w:rPr>
-            </w:pPr>
-            <w:r>
-              <w:rPr>
-                <w:b/>
-              </w:rPr>
-              <w:t>Edición</w:t>
-            </w:r>
-          </w:p>
-        </w:tc>
-        <w:tc>
-          <w:tcPr>
-            <w:tcW w:w="3226" w:type="dxa"/>
-          </w:tcPr>
-          <w:p>
-            <w:r>
-              <w:t>23 marzo</w:t>
-            </w:r>
-          </w:p>
-        </w:tc>
-        <w:tc>
-          <w:tcPr>
-            <w:tcW w:w="3226" w:type="dxa"/>
-          </w:tcPr>
-          <w:p/>
-        </w:tc>
-      </w:tr>
-      <w:tr>
-        <w:tc>
-          <w:tcPr>
-            <w:tcW w:w="1765" w:type="dxa"/>
-          </w:tcPr>
-          <w:p>
-            <w:pPr>
-              <w:rPr>
-                <w:b/>
-              </w:rPr>
-            </w:pPr>
-            <w:r>
-              <w:rPr>
-                <w:b/>
-              </w:rPr>
-              <w:t>Elaboración de solicitud de material gráfico</w:t>
-            </w:r>
-          </w:p>
-        </w:tc>
-        <w:tc>
-          <w:tcPr>
-            <w:tcW w:w="3226" w:type="dxa"/>
-          </w:tcPr>
-          <w:p>
-            <w:r>
-              <w:t>17 al 23 marzo: 5 solicitudes</w:t>
-            </w:r>
-          </w:p>
-        </w:tc>
-        <w:tc>
-          <w:tcPr>
-            <w:tcW w:w="3226" w:type="dxa"/>
-          </w:tcPr>
-          <w:p/>
-        </w:tc>
-      </w:tr>
-      <w:tr>
-        <w:tc>
-          <w:tcPr>
-            <w:tcW w:w="1765" w:type="dxa"/>
-          </w:tcPr>
-          <w:p>
-            <w:pPr>
-              <w:rPr>
-                <w:b/>
-              </w:rPr>
-            </w:pPr>
-            <w:r>
-              <w:rPr>
-                <w:b/>
-              </w:rPr>
-              <w:t>Elaboración de esqueleto de guion</w:t>
-            </w:r>
-          </w:p>
-        </w:tc>
-        <w:tc>
-          <w:tcPr>
-            <w:tcW w:w="3226" w:type="dxa"/>
-          </w:tcPr>
-          <w:p>
-            <w:r>
-              <w:t>23 marzo</w:t>
-            </w:r>
-          </w:p>
-        </w:tc>
-        <w:tc>
-          <w:tcPr>
-            <w:tcW w:w="3226" w:type="dxa"/>
-          </w:tcPr>
-          <w:p/>
-        </w:tc>
-      </w:tr>
-      <w:tr>
-        <w:tc>
-          <w:tcPr>
-            <w:tcW w:w="1765" w:type="dxa"/>
-          </w:tcPr>
-          <w:p>
-            <w:pPr>
-              <w:rPr>
-                <w:b/>
-              </w:rPr>
-            </w:pPr>
-            <w:r>
-              <w:rPr>
-                <w:b/>
-              </w:rPr>
-              <w:t>Corrección de estilo y No. De páginas</w:t>
-            </w:r>
-          </w:p>
-        </w:tc>
-        <w:tc>
-          <w:tcPr>
-            <w:tcW w:w="3226" w:type="dxa"/>
-          </w:tcPr>
-          <w:p>
-            <w:r>
-              <w:t xml:space="preserve">Envío a corrección: 23 marzo. </w:t>
-            </w:r>
-          </w:p>
-          <w:p>
-            <w:r>
-              <w:t>28 marzo</w:t>
-            </w:r>
-            <w:r>
-              <w:t>: corrección entregada</w:t>
-            </w:r>
-          </w:p>
-          <w:p>
-            <w:r>
-              <w:t>7 abril</w:t>
-            </w:r>
-            <w:r>
-              <w:t xml:space="preserve">:  </w:t>
-            </w:r>
-            <w:r>
-              <w:t xml:space="preserve">Aprobado y subido a </w:t>
-            </w:r>
-            <w:proofErr w:type="spellStart"/>
-            <w:r>
-              <w:t>GitHub</w:t>
-            </w:r>
-            <w:proofErr w:type="spellEnd"/>
-          </w:p>
-          <w:p>
-            <w:r>
-              <w:t>14 abril: envío de cuenta de cobro Excel. Total páginas: ___</w:t>
+              <w:t>17 abril. Manuscrito. Se esperan actividades con motores el 20 abril</w:t>
             </w:r>
             <w:bookmarkStart w:id="0" w:name="_GoBack"/>
             <w:bookmarkEnd w:id="0"/>
           </w:p>
           <w:p/>
         </w:tc>
+      </w:tr>
+      <w:tr>
+        <w:tc>
+          <w:tcPr>
+            <w:tcW w:w="1765" w:type="dxa"/>
+          </w:tcPr>
+          <w:p>
+            <w:pPr>
+              <w:rPr>
+                <w:b/>
+              </w:rPr>
+            </w:pPr>
+            <w:r>
+              <w:rPr>
+                <w:b/>
+              </w:rPr>
+              <w:t>Edición</w:t>
+            </w:r>
+          </w:p>
+        </w:tc>
+        <w:tc>
+          <w:tcPr>
+            <w:tcW w:w="3226" w:type="dxa"/>
+          </w:tcPr>
+          <w:p>
+            <w:r>
+              <w:t>23 marzo</w:t>
+            </w:r>
+          </w:p>
+        </w:tc>
+        <w:tc>
+          <w:tcPr>
+            <w:tcW w:w="3226" w:type="dxa"/>
+          </w:tcPr>
+          <w:p/>
+        </w:tc>
+      </w:tr>
+      <w:tr>
+        <w:tc>
+          <w:tcPr>
+            <w:tcW w:w="1765" w:type="dxa"/>
+          </w:tcPr>
+          <w:p>
+            <w:pPr>
+              <w:rPr>
+                <w:b/>
+              </w:rPr>
+            </w:pPr>
+            <w:r>
+              <w:rPr>
+                <w:b/>
+              </w:rPr>
+              <w:t>Elaboración de solicitud de material gráfico</w:t>
+            </w:r>
+          </w:p>
+        </w:tc>
+        <w:tc>
+          <w:tcPr>
+            <w:tcW w:w="3226" w:type="dxa"/>
+          </w:tcPr>
+          <w:p>
+            <w:r>
+              <w:t>17 al 23 marzo: 5 solicitudes</w:t>
+            </w:r>
+          </w:p>
+        </w:tc>
+        <w:tc>
+          <w:tcPr>
+            <w:tcW w:w="3226" w:type="dxa"/>
+          </w:tcPr>
+          <w:p/>
+        </w:tc>
+      </w:tr>
+      <w:tr>
+        <w:tc>
+          <w:tcPr>
+            <w:tcW w:w="1765" w:type="dxa"/>
+          </w:tcPr>
+          <w:p>
+            <w:pPr>
+              <w:rPr>
+                <w:b/>
+              </w:rPr>
+            </w:pPr>
+            <w:r>
+              <w:rPr>
+                <w:b/>
+              </w:rPr>
+              <w:t>Elaboración de esqueleto de guion</w:t>
+            </w:r>
+          </w:p>
+        </w:tc>
+        <w:tc>
+          <w:tcPr>
+            <w:tcW w:w="3226" w:type="dxa"/>
+          </w:tcPr>
+          <w:p>
+            <w:r>
+              <w:t>23 marzo</w:t>
+            </w:r>
+          </w:p>
+          <w:p>
+            <w:r>
+              <w:t xml:space="preserve">16 abril: hice </w:t>
+            </w:r>
+            <w:commentRangeStart w:id="1"/>
+            <w:r>
+              <w:t>cotejo</w:t>
+            </w:r>
+            <w:commentRangeEnd w:id="1"/>
+            <w:r>
+              <w:rPr>
+                <w:rStyle w:val="Refdecomentario"/>
+              </w:rPr>
+              <w:commentReference w:id="1"/>
+            </w:r>
+            <w:r>
+              <w:t xml:space="preserve"> de los cambios en estilo para que quedaran unificados los títulos propuestos en c</w:t>
+            </w:r>
+            <w:r>
+              <w:t>orrección con el de Esqueleto.</w:t>
+            </w:r>
+          </w:p>
+        </w:tc>
+        <w:tc>
+          <w:tcPr>
+            <w:tcW w:w="3226" w:type="dxa"/>
+          </w:tcPr>
+          <w:p/>
+        </w:tc>
+      </w:tr>
+      <w:tr>
+        <w:tc>
+          <w:tcPr>
+            <w:tcW w:w="1765" w:type="dxa"/>
+          </w:tcPr>
+          <w:p>
+            <w:pPr>
+              <w:rPr>
+                <w:b/>
+              </w:rPr>
+            </w:pPr>
+            <w:r>
+              <w:rPr>
+                <w:b/>
+              </w:rPr>
+              <w:t>Corrección de estilo y No. De páginas</w:t>
+            </w:r>
+          </w:p>
+        </w:tc>
+        <w:tc>
+          <w:tcPr>
+            <w:tcW w:w="3226" w:type="dxa"/>
+          </w:tcPr>
+          <w:p>
+            <w:r>
+              <w:t xml:space="preserve">Envío a corrección: 23 marzo. </w:t>
+            </w:r>
+          </w:p>
+          <w:p>
+            <w:r>
+              <w:t>28 marzo</w:t>
+            </w:r>
+            <w:r>
+              <w:t>: corrección entregada</w:t>
+            </w:r>
+          </w:p>
+          <w:p>
+            <w:r>
+              <w:t>7 abril</w:t>
+            </w:r>
+            <w:r>
+              <w:t xml:space="preserve">:  Aprobado y subido a </w:t>
+            </w:r>
+            <w:proofErr w:type="spellStart"/>
+            <w:r>
+              <w:t>GitHub</w:t>
+            </w:r>
+            <w:proofErr w:type="spellEnd"/>
+          </w:p>
+          <w:p>
+            <w:r>
+              <w:t>14 abril: envío de cuenta de cobro Excel. Total páginas: ___</w:t>
+            </w:r>
+          </w:p>
+          <w:p/>
+        </w:tc>
         <w:tc>
           <w:tcPr>
             <w:tcW w:w="3226" w:type="dxa"/>
@@ -406,7 +419,10 @@
           </w:p>
           <w:p>
             <w:r>
-              <w:t>14 abril: revisión final de material gráfico</w:t>
+              <w:t>15</w:t>
+            </w:r>
+            <w:r>
+              <w:t xml:space="preserve"> abril: revisión final de material gráfico</w:t>
             </w:r>
           </w:p>
         </w:tc>
@@ -1205,6 +1221,7 @@
         <w:pStyle w:val="Ttulo1"/>
       </w:pPr>
       <w:r>
+        <w:lastRenderedPageBreak/>
         <w:t xml:space="preserve">Autor: </w:t>
       </w:r>
       <w:proofErr w:type="spellStart"/>
@@ -1462,7 +1479,11 @@
           <w:tcPr>
             <w:tcW w:w="2126" w:type="dxa"/>
           </w:tcPr>
-          <w:p/>
+          <w:p>
+            <w:r>
+              <w:t>15 abril</w:t>
+            </w:r>
+          </w:p>
         </w:tc>
       </w:tr>
       <w:tr>
@@ -1558,22 +1579,22 @@
           </w:tcPr>
           <w:p>
             <w:r>
+              <w:t>14 abril: de manuscrito y REC20.</w:t>
+            </w:r>
+          </w:p>
+        </w:tc>
+        <w:tc>
+          <w:tcPr>
+            <w:tcW w:w="2410" w:type="dxa"/>
+          </w:tcPr>
+          <w:p>
+            <w:r>
               <w:t>-</w:t>
             </w:r>
           </w:p>
         </w:tc>
         <w:tc>
           <w:tcPr>
-            <w:tcW w:w="2410" w:type="dxa"/>
-          </w:tcPr>
-          <w:p>
-            <w:r>
-              <w:t>-</w:t>
-            </w:r>
-          </w:p>
-        </w:tc>
-        <w:tc>
-          <w:tcPr>
             <w:tcW w:w="2126" w:type="dxa"/>
           </w:tcPr>
           <w:p/>
@@ -1604,7 +1625,15 @@
           </w:tcPr>
           <w:p>
             <w:r>
-              <w:t>-</w:t>
+              <w:t>(</w:t>
+            </w:r>
+            <w:proofErr w:type="spellStart"/>
+            <w:r>
+              <w:t>prog</w:t>
+            </w:r>
+            <w:proofErr w:type="spellEnd"/>
+            <w:r>
+              <w:t>: 18 abril)</w:t>
             </w:r>
           </w:p>
         </w:tc>
@@ -1740,6 +1769,47 @@
     </w:sectPr>
   </w:body>
 </w:document>
+</file>
+
+<file path=word/comments.xml><?xml version="1.0" encoding="utf-8"?>
+<w:comments xmlns:wpc="http://schemas.microsoft.com/office/word/2010/wordprocessingCanvas" xmlns:mc="http://schemas.openxmlformats.org/markup-compatibility/2006" xmlns:o="urn:schemas-microsoft-com:office:office" xmlns:r="http://schemas.openxmlformats.org/officeDocument/2006/relationships" xmlns:m="http://schemas.openxmlformats.org/officeDocument/2006/math" xmlns:v="urn:schemas-microsoft-com:vml" xmlns:wp14="http://schemas.microsoft.com/office/word/2010/wordprocessingDrawing" xmlns:wp="http://schemas.openxmlformats.org/drawingml/2006/wordprocessingDrawing" xmlns:w10="urn:schemas-microsoft-com:office:word" xmlns:w="http://schemas.openxmlformats.org/wordprocessingml/2006/main" xmlns:w14="http://schemas.microsoft.com/office/word/2010/wordml" xmlns:w15="http://schemas.microsoft.com/office/word/2012/wordml" xmlns:wpg="http://schemas.microsoft.com/office/word/2010/wordprocessingGroup" xmlns:wpi="http://schemas.microsoft.com/office/word/2010/wordprocessingInk" xmlns:wne="http://schemas.microsoft.com/office/word/2006/wordml" xmlns:wps="http://schemas.microsoft.com/office/word/2010/wordprocessingShape" mc:Ignorable="w14 w15 wp14">
+  <w:comment w:id="1" w:author="Flor Buitrago" w:date="2015-04-17T19:28:00Z" w:initials="FB">
+    <w:p>
+      <w:pPr>
+        <w:pStyle w:val="Textocomentario"/>
+      </w:pPr>
+      <w:r>
+        <w:rPr>
+          <w:rStyle w:val="Refdecomentario"/>
+        </w:rPr>
+        <w:annotationRef/>
+      </w:r>
+      <w:r>
+        <w:t xml:space="preserve">lamento </w:t>
+      </w:r>
+      <w:r>
+        <w:t>la tardanza</w:t>
+      </w:r>
+      <w:r>
+        <w:t>, no lo tenía en mi lista de tareas, apenas vi que era necesario lo hice</w:t>
+      </w:r>
+    </w:p>
+  </w:comment>
+</w:comments>
+</file>
+
+<file path=word/commentsExtended.xml><?xml version="1.0" encoding="utf-8"?>
+<w15:commentsEx xmlns:wpc="http://schemas.microsoft.com/office/word/2010/wordprocessingCanvas" xmlns:mc="http://schemas.openxmlformats.org/markup-compatibility/2006" xmlns:o="urn:schemas-microsoft-com:office:office" xmlns:r="http://schemas.openxmlformats.org/officeDocument/2006/relationships" xmlns:m="http://schemas.openxmlformats.org/officeDocument/2006/math" xmlns:v="urn:schemas-microsoft-com:vml" xmlns:wp14="http://schemas.microsoft.com/office/word/2010/wordprocessingDrawing" xmlns:wp="http://schemas.openxmlformats.org/drawingml/2006/wordprocessingDrawing" xmlns:w10="urn:schemas-microsoft-com:office:word" xmlns:w="http://schemas.openxmlformats.org/wordprocessingml/2006/main" xmlns:w14="http://schemas.microsoft.com/office/word/2010/wordml" xmlns:w15="http://schemas.microsoft.com/office/word/2012/wordml" xmlns:wpg="http://schemas.microsoft.com/office/word/2010/wordprocessingGroup" xmlns:wpi="http://schemas.microsoft.com/office/word/2010/wordprocessingInk" xmlns:wne="http://schemas.microsoft.com/office/word/2006/wordml" xmlns:wps="http://schemas.microsoft.com/office/word/2010/wordprocessingShape" mc:Ignorable="w14 w15 wp14">
+  <w15:commentEx w15:paraId="7C648D28" w15:done="0"/>
+</w15:commentsEx>
+</file>
+
+<file path=word/people.xml><?xml version="1.0" encoding="utf-8"?>
+<w15:people xmlns:wpc="http://schemas.microsoft.com/office/word/2010/wordprocessingCanvas" xmlns:mc="http://schemas.openxmlformats.org/markup-compatibility/2006" xmlns:o="urn:schemas-microsoft-com:office:office" xmlns:r="http://schemas.openxmlformats.org/officeDocument/2006/relationships" xmlns:m="http://schemas.openxmlformats.org/officeDocument/2006/math" xmlns:v="urn:schemas-microsoft-com:vml" xmlns:wp14="http://schemas.microsoft.com/office/word/2010/wordprocessingDrawing" xmlns:wp="http://schemas.openxmlformats.org/drawingml/2006/wordprocessingDrawing" xmlns:w10="urn:schemas-microsoft-com:office:word" xmlns:w="http://schemas.openxmlformats.org/wordprocessingml/2006/main" xmlns:w14="http://schemas.microsoft.com/office/word/2010/wordml" xmlns:w15="http://schemas.microsoft.com/office/word/2012/wordml" xmlns:wpg="http://schemas.microsoft.com/office/word/2010/wordprocessingGroup" xmlns:wpi="http://schemas.microsoft.com/office/word/2010/wordprocessingInk" xmlns:wne="http://schemas.microsoft.com/office/word/2006/wordml" xmlns:wps="http://schemas.microsoft.com/office/word/2010/wordprocessingShape" mc:Ignorable="w14 w15 wp14">
+  <w15:person w15:author="Flor Buitrago">
+    <w15:presenceInfo w15:providerId="Windows Live" w15:userId="600694fa5928e1cf"/>
+  </w15:person>
+</w15:people>
 </file>
 
 <file path=word/styles.xml><?xml version="1.0" encoding="utf-8"?>
@@ -2250,6 +2320,104 @@
       <w:szCs w:val="56"/>
     </w:rPr>
   </w:style>
+  <w:style w:type="character" w:styleId="Refdecomentario">
+    <w:name w:val="annotation reference"/>
+    <w:basedOn w:val="Fuentedeprrafopredeter"/>
+    <w:uiPriority w:val="99"/>
+    <w:semiHidden/>
+    <w:unhideWhenUsed/>
+    <w:rsid w:val="005C7C5E"/>
+    <w:rPr>
+      <w:sz w:val="16"/>
+      <w:szCs w:val="16"/>
+    </w:rPr>
+  </w:style>
+  <w:style w:type="paragraph" w:styleId="Textocomentario">
+    <w:name w:val="annotation text"/>
+    <w:basedOn w:val="Normal"/>
+    <w:link w:val="TextocomentarioCar"/>
+    <w:uiPriority w:val="99"/>
+    <w:semiHidden/>
+    <w:unhideWhenUsed/>
+    <w:rsid w:val="005C7C5E"/>
+    <w:pPr>
+      <w:spacing w:line="240" w:lineRule="auto"/>
+    </w:pPr>
+    <w:rPr>
+      <w:sz w:val="20"/>
+      <w:szCs w:val="20"/>
+    </w:rPr>
+  </w:style>
+  <w:style w:type="character" w:customStyle="1" w:styleId="TextocomentarioCar">
+    <w:name w:val="Texto comentario Car"/>
+    <w:basedOn w:val="Fuentedeprrafopredeter"/>
+    <w:link w:val="Textocomentario"/>
+    <w:uiPriority w:val="99"/>
+    <w:semiHidden/>
+    <w:rsid w:val="005C7C5E"/>
+    <w:rPr>
+      <w:sz w:val="20"/>
+      <w:szCs w:val="20"/>
+    </w:rPr>
+  </w:style>
+  <w:style w:type="paragraph" w:styleId="Asuntodelcomentario">
+    <w:name w:val="annotation subject"/>
+    <w:basedOn w:val="Textocomentario"/>
+    <w:next w:val="Textocomentario"/>
+    <w:link w:val="AsuntodelcomentarioCar"/>
+    <w:uiPriority w:val="99"/>
+    <w:semiHidden/>
+    <w:unhideWhenUsed/>
+    <w:rsid w:val="005C7C5E"/>
+    <w:rPr>
+      <w:b/>
+      <w:bCs/>
+    </w:rPr>
+  </w:style>
+  <w:style w:type="character" w:customStyle="1" w:styleId="AsuntodelcomentarioCar">
+    <w:name w:val="Asunto del comentario Car"/>
+    <w:basedOn w:val="TextocomentarioCar"/>
+    <w:link w:val="Asuntodelcomentario"/>
+    <w:uiPriority w:val="99"/>
+    <w:semiHidden/>
+    <w:rsid w:val="005C7C5E"/>
+    <w:rPr>
+      <w:b/>
+      <w:bCs/>
+      <w:sz w:val="20"/>
+      <w:szCs w:val="20"/>
+    </w:rPr>
+  </w:style>
+  <w:style w:type="paragraph" w:styleId="Textodeglobo">
+    <w:name w:val="Balloon Text"/>
+    <w:basedOn w:val="Normal"/>
+    <w:link w:val="TextodegloboCar"/>
+    <w:uiPriority w:val="99"/>
+    <w:semiHidden/>
+    <w:unhideWhenUsed/>
+    <w:rsid w:val="005C7C5E"/>
+    <w:pPr>
+      <w:spacing w:after="0" w:line="240" w:lineRule="auto"/>
+    </w:pPr>
+    <w:rPr>
+      <w:rFonts w:ascii="Segoe UI" w:hAnsi="Segoe UI" w:cs="Segoe UI"/>
+      <w:sz w:val="18"/>
+      <w:szCs w:val="18"/>
+    </w:rPr>
+  </w:style>
+  <w:style w:type="character" w:customStyle="1" w:styleId="TextodegloboCar">
+    <w:name w:val="Texto de globo Car"/>
+    <w:basedOn w:val="Fuentedeprrafopredeter"/>
+    <w:link w:val="Textodeglobo"/>
+    <w:uiPriority w:val="99"/>
+    <w:semiHidden/>
+    <w:rsid w:val="005C7C5E"/>
+    <w:rPr>
+      <w:rFonts w:ascii="Segoe UI" w:hAnsi="Segoe UI" w:cs="Segoe UI"/>
+      <w:sz w:val="18"/>
+      <w:szCs w:val="18"/>
+    </w:rPr>
+  </w:style>
 </w:styles>
 </file>
 

</xml_diff>

<commit_message>
Fechas de finalización de tareas grado 11
</commit_message>
<xml_diff>
--- a/fuentes/contenidos/grado11/Fechas de finalización de tareas.docx
+++ b/fuentes/contenidos/grado11/Fechas de finalización de tareas.docx
@@ -182,8 +182,6 @@
             <w:r>
               <w:t>17 abril. Manuscrito. Se esperan actividades con motores el 20 abril</w:t>
             </w:r>
-            <w:bookmarkStart w:id="0" w:name="_GoBack"/>
-            <w:bookmarkEnd w:id="0"/>
           </w:p>
           <w:p/>
         </w:tc>
@@ -292,16 +290,16 @@
             <w:r>
               <w:t xml:space="preserve">16 abril: hice </w:t>
             </w:r>
-            <w:commentRangeStart w:id="1"/>
+            <w:commentRangeStart w:id="0"/>
             <w:r>
               <w:t>cotejo</w:t>
             </w:r>
-            <w:commentRangeEnd w:id="1"/>
+            <w:commentRangeEnd w:id="0"/>
             <w:r>
               <w:rPr>
                 <w:rStyle w:val="Refdecomentario"/>
               </w:rPr>
-              <w:commentReference w:id="1"/>
+              <w:commentReference w:id="0"/>
             </w:r>
             <w:r>
               <w:t xml:space="preserve"> de los cambios en estilo para que quedaran unificados los títulos propuestos en c</w:t>
@@ -369,7 +367,10 @@
           </w:p>
           <w:p>
             <w:r>
-              <w:t>14 abril: envío de cuenta de cobro Excel. Total páginas: ___</w:t>
+              <w:t xml:space="preserve">14 abril: envío de cuenta de cobro Excel. Total páginas: </w:t>
+            </w:r>
+            <w:r>
+              <w:t>93</w:t>
             </w:r>
           </w:p>
           <w:p/>
@@ -607,6 +608,9 @@
           <w:p>
             <w:r>
               <w:t>Se espera para 15 abril</w:t>
+            </w:r>
+            <w:r>
+              <w:t>. Aún no enviado</w:t>
             </w:r>
           </w:p>
         </w:tc>
@@ -1625,15 +1629,19 @@
           </w:tcPr>
           <w:p>
             <w:r>
-              <w:t>(</w:t>
-            </w:r>
-            <w:proofErr w:type="spellStart"/>
-            <w:r>
-              <w:t>prog</w:t>
-            </w:r>
-            <w:proofErr w:type="spellEnd"/>
-            <w:r>
-              <w:t>: 18 abril)</w:t>
+              <w:t>(prog</w:t>
+            </w:r>
+            <w:r>
+              <w:t>ramado</w:t>
+            </w:r>
+            <w:r>
+              <w:t xml:space="preserve">: </w:t>
+            </w:r>
+            <w:r>
+              <w:t>20</w:t>
+            </w:r>
+            <w:r>
+              <w:t xml:space="preserve"> abril)</w:t>
             </w:r>
           </w:p>
         </w:tc>
@@ -1679,8 +1687,10 @@
           </w:tcPr>
           <w:p>
             <w:r>
-              <w:t>-</w:t>
-            </w:r>
+              <w:t>Espero enviarlo a corrección 21 abril</w:t>
+            </w:r>
+            <w:bookmarkStart w:id="1" w:name="_GoBack"/>
+            <w:bookmarkEnd w:id="1"/>
           </w:p>
         </w:tc>
         <w:tc>
@@ -1773,7 +1783,7 @@
 
 <file path=word/comments.xml><?xml version="1.0" encoding="utf-8"?>
 <w:comments xmlns:wpc="http://schemas.microsoft.com/office/word/2010/wordprocessingCanvas" xmlns:mc="http://schemas.openxmlformats.org/markup-compatibility/2006" xmlns:o="urn:schemas-microsoft-com:office:office" xmlns:r="http://schemas.openxmlformats.org/officeDocument/2006/relationships" xmlns:m="http://schemas.openxmlformats.org/officeDocument/2006/math" xmlns:v="urn:schemas-microsoft-com:vml" xmlns:wp14="http://schemas.microsoft.com/office/word/2010/wordprocessingDrawing" xmlns:wp="http://schemas.openxmlformats.org/drawingml/2006/wordprocessingDrawing" xmlns:w10="urn:schemas-microsoft-com:office:word" xmlns:w="http://schemas.openxmlformats.org/wordprocessingml/2006/main" xmlns:w14="http://schemas.microsoft.com/office/word/2010/wordml" xmlns:w15="http://schemas.microsoft.com/office/word/2012/wordml" xmlns:wpg="http://schemas.microsoft.com/office/word/2010/wordprocessingGroup" xmlns:wpi="http://schemas.microsoft.com/office/word/2010/wordprocessingInk" xmlns:wne="http://schemas.microsoft.com/office/word/2006/wordml" xmlns:wps="http://schemas.microsoft.com/office/word/2010/wordprocessingShape" mc:Ignorable="w14 w15 wp14">
-  <w:comment w:id="1" w:author="Flor Buitrago" w:date="2015-04-17T19:28:00Z" w:initials="FB">
+  <w:comment w:id="0" w:author="Flor Buitrago" w:date="2015-04-17T19:28:00Z" w:initials="FB">
     <w:p>
       <w:pPr>
         <w:pStyle w:val="Textocomentario"/>
@@ -1785,13 +1795,7 @@
         <w:annotationRef/>
       </w:r>
       <w:r>
-        <w:t xml:space="preserve">lamento </w:t>
-      </w:r>
-      <w:r>
-        <w:t>la tardanza</w:t>
-      </w:r>
-      <w:r>
-        <w:t>, no lo tenía en mi lista de tareas, apenas vi que era necesario lo hice</w:t>
+        <w:t>lamento la tardanza, no lo tenía en mi lista de tareas, apenas vi que era necesario lo hice</w:t>
       </w:r>
     </w:p>
   </w:comment>

</xml_diff>

<commit_message>
grado 11 - reporte de avances
</commit_message>
<xml_diff>
--- a/fuentes/contenidos/grado11/Fechas de finalización de tareas.docx
+++ b/fuentes/contenidos/grado11/Fechas de finalización de tareas.docx
@@ -1225,7 +1225,6 @@
         <w:pStyle w:val="Ttulo1"/>
       </w:pPr>
       <w:r>
-        <w:lastRenderedPageBreak/>
         <w:t xml:space="preserve">Autor: </w:t>
       </w:r>
       <w:proofErr w:type="spellStart"/>
@@ -1475,7 +1474,13 @@
           </w:p>
           <w:p>
             <w:r>
-              <w:t>19 abril: se espera recibir correcciones</w:t>
+              <w:t>20</w:t>
+            </w:r>
+            <w:r>
+              <w:t xml:space="preserve"> abril: correcciones</w:t>
+            </w:r>
+            <w:r>
+              <w:t xml:space="preserve"> recibidas</w:t>
             </w:r>
           </w:p>
         </w:tc>
@@ -1520,7 +1525,10 @@
           </w:p>
           <w:p>
             <w:r>
-              <w:t>14 abril – en proceso: segunda revisión</w:t>
+              <w:t xml:space="preserve">14 abril – </w:t>
+            </w:r>
+            <w:r>
+              <w:t>20 abril: segunda revisión</w:t>
             </w:r>
           </w:p>
         </w:tc>
@@ -1629,68 +1637,67 @@
           </w:tcPr>
           <w:p>
             <w:r>
-              <w:t>(prog</w:t>
-            </w:r>
-            <w:r>
-              <w:t>ramado</w:t>
-            </w:r>
-            <w:r>
-              <w:t xml:space="preserve">: </w:t>
-            </w:r>
-            <w:r>
-              <w:t>20</w:t>
-            </w:r>
-            <w:r>
-              <w:t xml:space="preserve"> abril)</w:t>
-            </w:r>
-          </w:p>
-        </w:tc>
-        <w:tc>
-          <w:tcPr>
-            <w:tcW w:w="2410" w:type="dxa"/>
-          </w:tcPr>
-          <w:p>
-            <w:r>
-              <w:t>-</w:t>
-            </w:r>
-          </w:p>
-        </w:tc>
-        <w:tc>
-          <w:tcPr>
-            <w:tcW w:w="2126" w:type="dxa"/>
-          </w:tcPr>
-          <w:p/>
-        </w:tc>
-      </w:tr>
-      <w:tr>
-        <w:tc>
-          <w:tcPr>
-            <w:tcW w:w="1765" w:type="dxa"/>
-          </w:tcPr>
-          <w:p>
-            <w:pPr>
-              <w:rPr>
-                <w:b/>
-              </w:rPr>
-            </w:pPr>
-            <w:r>
-              <w:rPr>
-                <w:b/>
-              </w:rPr>
-              <w:t>Corrección de estilo y No. De páginas</w:t>
-            </w:r>
-          </w:p>
-        </w:tc>
-        <w:tc>
-          <w:tcPr>
-            <w:tcW w:w="2766" w:type="dxa"/>
-          </w:tcPr>
-          <w:p>
-            <w:r>
-              <w:t>Espero enviarlo a corrección 21 abril</w:t>
+              <w:t>2</w:t>
+            </w:r>
+            <w:r>
+              <w:t>2</w:t>
+            </w:r>
+            <w:r>
+              <w:t xml:space="preserve"> abril</w:t>
             </w:r>
             <w:bookmarkStart w:id="1" w:name="_GoBack"/>
             <w:bookmarkEnd w:id="1"/>
+          </w:p>
+        </w:tc>
+        <w:tc>
+          <w:tcPr>
+            <w:tcW w:w="2410" w:type="dxa"/>
+          </w:tcPr>
+          <w:p>
+            <w:r>
+              <w:t>-</w:t>
+            </w:r>
+          </w:p>
+        </w:tc>
+        <w:tc>
+          <w:tcPr>
+            <w:tcW w:w="2126" w:type="dxa"/>
+          </w:tcPr>
+          <w:p/>
+        </w:tc>
+      </w:tr>
+      <w:tr>
+        <w:tc>
+          <w:tcPr>
+            <w:tcW w:w="1765" w:type="dxa"/>
+          </w:tcPr>
+          <w:p>
+            <w:pPr>
+              <w:rPr>
+                <w:b/>
+              </w:rPr>
+            </w:pPr>
+            <w:r>
+              <w:rPr>
+                <w:b/>
+              </w:rPr>
+              <w:t>Corrección de estilo y No. De páginas</w:t>
+            </w:r>
+          </w:p>
+        </w:tc>
+        <w:tc>
+          <w:tcPr>
+            <w:tcW w:w="2766" w:type="dxa"/>
+          </w:tcPr>
+          <w:p>
+            <w:r>
+              <w:t>20 abril: envío a corrección</w:t>
+            </w:r>
+          </w:p>
+          <w:p>
+            <w:r>
+              <w:t>25 abril: se espera recibir</w:t>
+            </w:r>
           </w:p>
         </w:tc>
         <w:tc>

</xml_diff>

<commit_message>
grado 11 - guion 09 - solicitud gráfica
solicitud gráfica de manuscrito y avance de edición
</commit_message>
<xml_diff>
--- a/fuentes/contenidos/grado11/Fechas de finalización de tareas.docx
+++ b/fuentes/contenidos/grado11/Fechas de finalización de tareas.docx
@@ -607,10 +607,7 @@
           </w:tcPr>
           <w:p>
             <w:r>
-              <w:t>Se espera para 15 abril</w:t>
-            </w:r>
-            <w:r>
-              <w:t>. Aún no enviado</w:t>
+              <w:t>22 abril, material completo</w:t>
             </w:r>
           </w:p>
         </w:tc>
@@ -1555,7 +1552,14 @@
           </w:p>
           <w:p>
             <w:r>
-              <w:t>Devolución a autora</w:t>
+              <w:t xml:space="preserve">26 abril – inicio segunda edición. </w:t>
+            </w:r>
+          </w:p>
+          <w:p>
+            <w:bookmarkStart w:id="1" w:name="_GoBack"/>
+            <w:bookmarkEnd w:id="1"/>
+            <w:r>
+              <w:t>Sobre todo es revisión de imágenes y recursos nuevos.</w:t>
             </w:r>
           </w:p>
         </w:tc>
@@ -1601,7 +1605,12 @@
           </w:tcPr>
           <w:p>
             <w:r>
-              <w:t>-</w:t>
+              <w:t>26 abril: manuscrito</w:t>
+            </w:r>
+          </w:p>
+          <w:p>
+            <w:r>
+              <w:t>Faltan aún varios recursos que necesitan imágenes.</w:t>
             </w:r>
           </w:p>
         </w:tc>
@@ -1645,8 +1654,11 @@
             <w:r>
               <w:t xml:space="preserve"> abril</w:t>
             </w:r>
-            <w:bookmarkStart w:id="1" w:name="_GoBack"/>
-            <w:bookmarkEnd w:id="1"/>
+          </w:p>
+          <w:p>
+            <w:r>
+              <w:t>26 abril: ajustes al esqueleto, si hay cambios en corrección de estilo</w:t>
+            </w:r>
           </w:p>
         </w:tc>
         <w:tc>
@@ -1696,7 +1708,24 @@
           </w:p>
           <w:p>
             <w:r>
-              <w:t>25 abril: se espera recibir</w:t>
+              <w:t>2</w:t>
+            </w:r>
+            <w:r>
+              <w:t>4</w:t>
+            </w:r>
+            <w:r>
+              <w:t xml:space="preserve"> abril: </w:t>
+            </w:r>
+            <w:r>
+              <w:t>recibido</w:t>
+            </w:r>
+          </w:p>
+          <w:p>
+            <w:r>
+              <w:t>26 abril: finalizo revisión, estilo aprobado.</w:t>
+            </w:r>
+            <w:r>
+              <w:t xml:space="preserve"> Una devolución, para ajustes en dos páginas.</w:t>
             </w:r>
           </w:p>
         </w:tc>

</xml_diff>

<commit_message>
tareas realizadas al día de hoy
</commit_message>
<xml_diff>
--- a/fuentes/contenidos/grado11/Fechas de finalización de tareas.docx
+++ b/fuentes/contenidos/grado11/Fechas de finalización de tareas.docx
@@ -180,10 +180,14 @@
           </w:tcPr>
           <w:p>
             <w:r>
-              <w:t>17 abril. Manuscrito. Se esperan actividades con motores el 20 abril</w:t>
-            </w:r>
-          </w:p>
-          <w:p/>
+              <w:t xml:space="preserve">17 abril. Manuscrito. </w:t>
+            </w:r>
+          </w:p>
+          <w:p>
+            <w:r>
+              <w:t>28 abril: actividades y guía didáctica</w:t>
+            </w:r>
+          </w:p>
         </w:tc>
       </w:tr>
       <w:tr>
@@ -610,6 +614,15 @@
               <w:t>22 abril, material completo</w:t>
             </w:r>
           </w:p>
+          <w:p>
+            <w:r>
+              <w:t>30 abril: devolución de propuesta de imágenes, para cambios.</w:t>
+            </w:r>
+          </w:p>
+          <w:p>
+            <w:bookmarkStart w:id="1" w:name="_GoBack"/>
+            <w:bookmarkEnd w:id="1"/>
+          </w:p>
         </w:tc>
         <w:tc>
           <w:tcPr>
@@ -645,7 +658,11 @@
           <w:tcPr>
             <w:tcW w:w="3226" w:type="dxa"/>
           </w:tcPr>
-          <w:p/>
+          <w:p>
+            <w:r>
+              <w:t>29 abril: inicio</w:t>
+            </w:r>
+          </w:p>
         </w:tc>
         <w:tc>
           <w:tcPr>
@@ -1222,6 +1239,7 @@
         <w:pStyle w:val="Ttulo1"/>
       </w:pPr>
       <w:r>
+        <w:lastRenderedPageBreak/>
         <w:t xml:space="preserve">Autor: </w:t>
       </w:r>
       <w:proofErr w:type="spellStart"/>
@@ -1454,6 +1472,18 @@
               <w:t xml:space="preserve"> recibidas</w:t>
             </w:r>
           </w:p>
+          <w:p/>
+          <w:p>
+            <w:r>
+              <w:rPr>
+                <w:color w:val="FF0000"/>
+              </w:rPr>
+              <w:t>*30 abril</w:t>
+            </w:r>
+            <w:r>
+              <w:t>: solicitud de nuevo índice para ampliar material</w:t>
+            </w:r>
+          </w:p>
         </w:tc>
         <w:tc>
           <w:tcPr>
@@ -1480,6 +1510,23 @@
               <w:t xml:space="preserve"> recibidas</w:t>
             </w:r>
           </w:p>
+          <w:p>
+            <w:r>
+              <w:t>30 abril: recibo 2 actividades corregidas.</w:t>
+            </w:r>
+          </w:p>
+          <w:p/>
+          <w:p>
+            <w:r>
+              <w:rPr>
+                <w:color w:val="FF0000"/>
+              </w:rPr>
+              <w:t>*</w:t>
+            </w:r>
+            <w:r>
+              <w:t>Posiblemente también sea necesario ampliar</w:t>
+            </w:r>
+          </w:p>
         </w:tc>
         <w:tc>
           <w:tcPr>
@@ -1488,6 +1535,18 @@
           <w:p>
             <w:r>
               <w:t>15 abril</w:t>
+            </w:r>
+          </w:p>
+          <w:p/>
+          <w:p>
+            <w:r>
+              <w:rPr>
+                <w:color w:val="FF0000"/>
+              </w:rPr>
+              <w:t>*</w:t>
+            </w:r>
+            <w:r>
+              <w:t>Ya que no se ha editado: se revisará primero índice a ver si necesita ampliarse</w:t>
             </w:r>
           </w:p>
         </w:tc>
@@ -1556,8 +1615,6 @@
             </w:r>
           </w:p>
           <w:p>
-            <w:bookmarkStart w:id="1" w:name="_GoBack"/>
-            <w:bookmarkEnd w:id="1"/>
             <w:r>
               <w:t>Sobre todo es revisión de imágenes y recursos nuevos.</w:t>
             </w:r>
@@ -1610,7 +1667,15 @@
           </w:p>
           <w:p>
             <w:r>
-              <w:t>Faltan aún varios recursos que necesitan imágenes.</w:t>
+              <w:t>28 abril: recursos</w:t>
+            </w:r>
+          </w:p>
+          <w:p>
+            <w:r>
+              <w:t>1 mayo: nuevas imágenes de actividades corregidas</w:t>
+            </w:r>
+            <w:r>
+              <w:t>: REC40</w:t>
             </w:r>
           </w:p>
         </w:tc>
@@ -1669,6 +1734,12 @@
             <w:r>
               <w:t>-</w:t>
             </w:r>
+            <w:r>
+              <w:t xml:space="preserve">ya no-  </w:t>
+            </w:r>
+            <w:r>
+              <w:sym w:font="Wingdings" w:char="F04A"/>
+            </w:r>
           </w:p>
         </w:tc>
         <w:tc>
@@ -1725,7 +1796,7 @@
               <w:t>26 abril: finalizo revisión, estilo aprobado.</w:t>
             </w:r>
             <w:r>
-              <w:t xml:space="preserve"> Una devolución, para ajustes en dos páginas.</w:t>
+              <w:t xml:space="preserve"> </w:t>
             </w:r>
           </w:p>
         </w:tc>
@@ -1735,7 +1806,12 @@
           </w:tcPr>
           <w:p>
             <w:r>
-              <w:t>-</w:t>
+              <w:t>29 abril: envío a corrección</w:t>
+            </w:r>
+          </w:p>
+          <w:p>
+            <w:r>
+              <w:t>1 mayo: se espera recibir texto</w:t>
             </w:r>
           </w:p>
         </w:tc>
@@ -1771,7 +1847,7 @@
           </w:tcPr>
           <w:p>
             <w:r>
-              <w:t>-</w:t>
+              <w:t>1 mayo: hacer 2 correcciones</w:t>
             </w:r>
           </w:p>
         </w:tc>
@@ -1793,17 +1869,6 @@
         </w:tc>
       </w:tr>
     </w:tbl>
-    <w:p/>
-    <w:p/>
-    <w:p/>
-    <w:p/>
-    <w:p/>
-    <w:p>
-      <w:r>
-        <w:br w:type="page"/>
-      </w:r>
-    </w:p>
-    <w:p/>
     <w:p/>
     <w:p/>
     <w:p/>
@@ -1842,6 +1907,127 @@
 <w15:commentsEx xmlns:wpc="http://schemas.microsoft.com/office/word/2010/wordprocessingCanvas" xmlns:mc="http://schemas.openxmlformats.org/markup-compatibility/2006" xmlns:o="urn:schemas-microsoft-com:office:office" xmlns:r="http://schemas.openxmlformats.org/officeDocument/2006/relationships" xmlns:m="http://schemas.openxmlformats.org/officeDocument/2006/math" xmlns:v="urn:schemas-microsoft-com:vml" xmlns:wp14="http://schemas.microsoft.com/office/word/2010/wordprocessingDrawing" xmlns:wp="http://schemas.openxmlformats.org/drawingml/2006/wordprocessingDrawing" xmlns:w10="urn:schemas-microsoft-com:office:word" xmlns:w="http://schemas.openxmlformats.org/wordprocessingml/2006/main" xmlns:w14="http://schemas.microsoft.com/office/word/2010/wordml" xmlns:w15="http://schemas.microsoft.com/office/word/2012/wordml" xmlns:wpg="http://schemas.microsoft.com/office/word/2010/wordprocessingGroup" xmlns:wpi="http://schemas.microsoft.com/office/word/2010/wordprocessingInk" xmlns:wne="http://schemas.microsoft.com/office/word/2006/wordml" xmlns:wps="http://schemas.microsoft.com/office/word/2010/wordprocessingShape" mc:Ignorable="w14 w15 wp14">
   <w15:commentEx w15:paraId="7C648D28" w15:done="0"/>
 </w15:commentsEx>
+</file>
+
+<file path=word/numbering.xml><?xml version="1.0" encoding="utf-8"?>
+<w:numbering xmlns:wpc="http://schemas.microsoft.com/office/word/2010/wordprocessingCanvas" xmlns:mc="http://schemas.openxmlformats.org/markup-compatibility/2006" xmlns:o="urn:schemas-microsoft-com:office:office" xmlns:r="http://schemas.openxmlformats.org/officeDocument/2006/relationships" xmlns:m="http://schemas.openxmlformats.org/officeDocument/2006/math" xmlns:v="urn:schemas-microsoft-com:vml" xmlns:wp14="http://schemas.microsoft.com/office/word/2010/wordprocessingDrawing" xmlns:wp="http://schemas.openxmlformats.org/drawingml/2006/wordprocessingDrawing" xmlns:w10="urn:schemas-microsoft-com:office:word" xmlns:w="http://schemas.openxmlformats.org/wordprocessingml/2006/main" xmlns:w14="http://schemas.microsoft.com/office/word/2010/wordml" xmlns:w15="http://schemas.microsoft.com/office/word/2012/wordml" xmlns:wpg="http://schemas.microsoft.com/office/word/2010/wordprocessingGroup" xmlns:wpi="http://schemas.microsoft.com/office/word/2010/wordprocessingInk" xmlns:wne="http://schemas.microsoft.com/office/word/2006/wordml" xmlns:wps="http://schemas.microsoft.com/office/word/2010/wordprocessingShape" mc:Ignorable="w14 w15 wp14">
+  <w:abstractNum w:abstractNumId="0">
+    <w:nsid w:val="37101C9A"/>
+    <w:multiLevelType w:val="hybridMultilevel"/>
+    <w:tmpl w:val="22F44B1E"/>
+    <w:lvl w:ilvl="0" w:tplc="DDBC3322">
+      <w:start w:val="9"/>
+      <w:numFmt w:val="bullet"/>
+      <w:lvlText w:val=""/>
+      <w:lvlJc w:val="left"/>
+      <w:pPr>
+        <w:ind w:left="720" w:hanging="360"/>
+      </w:pPr>
+      <w:rPr>
+        <w:rFonts w:ascii="Symbol" w:eastAsiaTheme="minorHAnsi" w:hAnsi="Symbol" w:cstheme="minorBidi" w:hint="default"/>
+      </w:rPr>
+    </w:lvl>
+    <w:lvl w:ilvl="1" w:tplc="240A0003" w:tentative="1">
+      <w:start w:val="1"/>
+      <w:numFmt w:val="bullet"/>
+      <w:lvlText w:val="o"/>
+      <w:lvlJc w:val="left"/>
+      <w:pPr>
+        <w:ind w:left="1440" w:hanging="360"/>
+      </w:pPr>
+      <w:rPr>
+        <w:rFonts w:ascii="Courier New" w:hAnsi="Courier New" w:cs="Courier New" w:hint="default"/>
+      </w:rPr>
+    </w:lvl>
+    <w:lvl w:ilvl="2" w:tplc="240A0005" w:tentative="1">
+      <w:start w:val="1"/>
+      <w:numFmt w:val="bullet"/>
+      <w:lvlText w:val=""/>
+      <w:lvlJc w:val="left"/>
+      <w:pPr>
+        <w:ind w:left="2160" w:hanging="360"/>
+      </w:pPr>
+      <w:rPr>
+        <w:rFonts w:ascii="Wingdings" w:hAnsi="Wingdings" w:hint="default"/>
+      </w:rPr>
+    </w:lvl>
+    <w:lvl w:ilvl="3" w:tplc="240A0001" w:tentative="1">
+      <w:start w:val="1"/>
+      <w:numFmt w:val="bullet"/>
+      <w:lvlText w:val=""/>
+      <w:lvlJc w:val="left"/>
+      <w:pPr>
+        <w:ind w:left="2880" w:hanging="360"/>
+      </w:pPr>
+      <w:rPr>
+        <w:rFonts w:ascii="Symbol" w:hAnsi="Symbol" w:hint="default"/>
+      </w:rPr>
+    </w:lvl>
+    <w:lvl w:ilvl="4" w:tplc="240A0003" w:tentative="1">
+      <w:start w:val="1"/>
+      <w:numFmt w:val="bullet"/>
+      <w:lvlText w:val="o"/>
+      <w:lvlJc w:val="left"/>
+      <w:pPr>
+        <w:ind w:left="3600" w:hanging="360"/>
+      </w:pPr>
+      <w:rPr>
+        <w:rFonts w:ascii="Courier New" w:hAnsi="Courier New" w:cs="Courier New" w:hint="default"/>
+      </w:rPr>
+    </w:lvl>
+    <w:lvl w:ilvl="5" w:tplc="240A0005" w:tentative="1">
+      <w:start w:val="1"/>
+      <w:numFmt w:val="bullet"/>
+      <w:lvlText w:val=""/>
+      <w:lvlJc w:val="left"/>
+      <w:pPr>
+        <w:ind w:left="4320" w:hanging="360"/>
+      </w:pPr>
+      <w:rPr>
+        <w:rFonts w:ascii="Wingdings" w:hAnsi="Wingdings" w:hint="default"/>
+      </w:rPr>
+    </w:lvl>
+    <w:lvl w:ilvl="6" w:tplc="240A0001" w:tentative="1">
+      <w:start w:val="1"/>
+      <w:numFmt w:val="bullet"/>
+      <w:lvlText w:val=""/>
+      <w:lvlJc w:val="left"/>
+      <w:pPr>
+        <w:ind w:left="5040" w:hanging="360"/>
+      </w:pPr>
+      <w:rPr>
+        <w:rFonts w:ascii="Symbol" w:hAnsi="Symbol" w:hint="default"/>
+      </w:rPr>
+    </w:lvl>
+    <w:lvl w:ilvl="7" w:tplc="240A0003" w:tentative="1">
+      <w:start w:val="1"/>
+      <w:numFmt w:val="bullet"/>
+      <w:lvlText w:val="o"/>
+      <w:lvlJc w:val="left"/>
+      <w:pPr>
+        <w:ind w:left="5760" w:hanging="360"/>
+      </w:pPr>
+      <w:rPr>
+        <w:rFonts w:ascii="Courier New" w:hAnsi="Courier New" w:cs="Courier New" w:hint="default"/>
+      </w:rPr>
+    </w:lvl>
+    <w:lvl w:ilvl="8" w:tplc="240A0005" w:tentative="1">
+      <w:start w:val="1"/>
+      <w:numFmt w:val="bullet"/>
+      <w:lvlText w:val=""/>
+      <w:lvlJc w:val="left"/>
+      <w:pPr>
+        <w:ind w:left="6480" w:hanging="360"/>
+      </w:pPr>
+      <w:rPr>
+        <w:rFonts w:ascii="Wingdings" w:hAnsi="Wingdings" w:hint="default"/>
+      </w:rPr>
+    </w:lvl>
+  </w:abstractNum>
+  <w:num w:numId="1">
+    <w:abstractNumId w:val="0"/>
+  </w:num>
+</w:numbering>
 </file>
 
 <file path=word/people.xml><?xml version="1.0" encoding="utf-8"?>
@@ -2458,6 +2644,17 @@
       <w:szCs w:val="18"/>
     </w:rPr>
   </w:style>
+  <w:style w:type="paragraph" w:styleId="Prrafodelista">
+    <w:name w:val="List Paragraph"/>
+    <w:basedOn w:val="Normal"/>
+    <w:uiPriority w:val="34"/>
+    <w:qFormat/>
+    <w:rsid w:val="00DB39CC"/>
+    <w:pPr>
+      <w:ind w:left="720"/>
+      <w:contextualSpacing/>
+    </w:pPr>
+  </w:style>
 </w:styles>
 </file>
 

</xml_diff>